<commit_message>
drobna poprawka OurCompany. Poprawa wyglądu kilku okienek. Uzupełnienie dokumentacji
</commit_message>
<xml_diff>
--- a/doc/Faktury_dokumentacja_techniczna.docx
+++ b/doc/Faktury_dokumentacja_techniczna.docx
@@ -522,25 +522,7 @@
                 <w:sz w:val="20"/>
                 <w:szCs w:val="20"/>
               </w:rPr>
-              <w:t xml:space="preserve">Arkadiusz </w:t>
-            </w:r>
-            <w:proofErr w:type="spellStart"/>
-            <w:r>
-              <w:rPr>
-                <w:rFonts w:ascii="Arial" w:hAnsi="Arial" w:cs="Arial"/>
-                <w:sz w:val="20"/>
-                <w:szCs w:val="20"/>
-              </w:rPr>
-              <w:t>Duliban</w:t>
-            </w:r>
-            <w:proofErr w:type="spellEnd"/>
-            <w:r>
-              <w:rPr>
-                <w:rFonts w:ascii="Arial" w:hAnsi="Arial" w:cs="Arial"/>
-                <w:sz w:val="20"/>
-                <w:szCs w:val="20"/>
-              </w:rPr>
-              <w:t xml:space="preserve">  arkadiusz.duliban@gmail.com</w:t>
+              <w:t>Arkadiusz Duliban  arkadiusz.duliban@gmail.com</w:t>
             </w:r>
           </w:p>
         </w:tc>
@@ -738,25 +720,7 @@
                 <w:sz w:val="20"/>
                 <w:szCs w:val="20"/>
               </w:rPr>
-              <w:t>Program do fakturowania "</w:t>
-            </w:r>
-            <w:proofErr w:type="spellStart"/>
-            <w:r>
-              <w:rPr>
-                <w:rFonts w:ascii="Arial" w:hAnsi="Arial" w:cs="Arial"/>
-                <w:sz w:val="20"/>
-                <w:szCs w:val="20"/>
-              </w:rPr>
-              <w:t>Fakturka</w:t>
-            </w:r>
-            <w:proofErr w:type="spellEnd"/>
-            <w:r>
-              <w:rPr>
-                <w:rFonts w:ascii="Arial" w:hAnsi="Arial" w:cs="Arial"/>
-                <w:sz w:val="20"/>
-                <w:szCs w:val="20"/>
-              </w:rPr>
-              <w:t>"</w:t>
+              <w:t>Program do fakturowania "Fakturka"</w:t>
             </w:r>
           </w:p>
         </w:tc>
@@ -1131,18 +1095,8 @@
                 <w:sz w:val="20"/>
                 <w:szCs w:val="20"/>
               </w:rPr>
-              <w:t xml:space="preserve">Licencja </w:t>
-            </w:r>
-            <w:proofErr w:type="spellStart"/>
-            <w:r>
-              <w:rPr>
-                <w:rFonts w:ascii="Arial" w:hAnsi="Arial" w:cs="Arial"/>
-                <w:sz w:val="20"/>
-                <w:szCs w:val="20"/>
-              </w:rPr>
-              <w:t>DreamsPark</w:t>
-            </w:r>
-            <w:proofErr w:type="spellEnd"/>
+              <w:t>Licencja DreamsPark</w:t>
+            </w:r>
           </w:p>
         </w:tc>
       </w:tr>
@@ -1182,7 +1136,6 @@
                 <w:szCs w:val="20"/>
               </w:rPr>
             </w:pPr>
-            <w:proofErr w:type="spellStart"/>
             <w:r>
               <w:rPr>
                 <w:rFonts w:ascii="Arial" w:hAnsi="Arial" w:cs="Arial"/>
@@ -1191,25 +1144,14 @@
               </w:rPr>
               <w:t>gitHub</w:t>
             </w:r>
-            <w:proofErr w:type="spellEnd"/>
-            <w:r>
-              <w:rPr>
-                <w:rFonts w:ascii="Arial" w:hAnsi="Arial" w:cs="Arial"/>
-                <w:sz w:val="20"/>
-                <w:szCs w:val="20"/>
-              </w:rPr>
-              <w:t xml:space="preserve">, </w:t>
-            </w:r>
-            <w:proofErr w:type="spellStart"/>
-            <w:r>
-              <w:rPr>
-                <w:rFonts w:ascii="Arial" w:hAnsi="Arial" w:cs="Arial"/>
-                <w:sz w:val="20"/>
-                <w:szCs w:val="20"/>
-              </w:rPr>
-              <w:t>MySQL</w:t>
-            </w:r>
-            <w:proofErr w:type="spellEnd"/>
+            <w:r>
+              <w:rPr>
+                <w:rFonts w:ascii="Arial" w:hAnsi="Arial" w:cs="Arial"/>
+                <w:sz w:val="20"/>
+                <w:szCs w:val="20"/>
+              </w:rPr>
+              <w:t>, MySQL</w:t>
+            </w:r>
           </w:p>
         </w:tc>
       </w:tr>
@@ -1839,18 +1781,8 @@
                 <w:sz w:val="18"/>
                 <w:szCs w:val="18"/>
               </w:rPr>
-              <w:t xml:space="preserve">Arkadiusz </w:t>
-            </w:r>
-            <w:proofErr w:type="spellStart"/>
-            <w:r>
-              <w:rPr>
-                <w:rFonts w:ascii="Arial" w:hAnsi="Arial" w:cs="Arial"/>
-                <w:sz w:val="18"/>
-                <w:szCs w:val="18"/>
-              </w:rPr>
-              <w:t>Duliban</w:t>
-            </w:r>
-            <w:proofErr w:type="spellEnd"/>
+              <w:t>Arkadiusz Duliban</w:t>
+            </w:r>
           </w:p>
         </w:tc>
         <w:tc>
@@ -1882,6 +1814,14 @@
                 <w:szCs w:val="18"/>
               </w:rPr>
             </w:pPr>
+            <w:r>
+              <w:rPr>
+                <w:rFonts w:ascii="Arial" w:hAnsi="Arial" w:cs="Arial"/>
+                <w:sz w:val="18"/>
+                <w:szCs w:val="18"/>
+              </w:rPr>
+              <w:t xml:space="preserve">4. </w:t>
+            </w:r>
           </w:p>
         </w:tc>
         <w:tc>
@@ -1896,6 +1836,14 @@
                 <w:szCs w:val="18"/>
               </w:rPr>
             </w:pPr>
+            <w:r>
+              <w:rPr>
+                <w:rFonts w:ascii="Arial" w:hAnsi="Arial" w:cs="Arial"/>
+                <w:sz w:val="18"/>
+                <w:szCs w:val="18"/>
+              </w:rPr>
+              <w:t>Opis klasy Article</w:t>
+            </w:r>
           </w:p>
         </w:tc>
         <w:tc>
@@ -1910,6 +1858,14 @@
                 <w:szCs w:val="18"/>
               </w:rPr>
             </w:pPr>
+            <w:r>
+              <w:rPr>
+                <w:rFonts w:ascii="Arial" w:hAnsi="Arial" w:cs="Arial"/>
+                <w:sz w:val="18"/>
+                <w:szCs w:val="18"/>
+              </w:rPr>
+              <w:t>D</w:t>
+            </w:r>
           </w:p>
         </w:tc>
         <w:tc>
@@ -1924,6 +1880,14 @@
                 <w:szCs w:val="18"/>
               </w:rPr>
             </w:pPr>
+            <w:r>
+              <w:rPr>
+                <w:rFonts w:ascii="Arial" w:hAnsi="Arial" w:cs="Arial"/>
+                <w:sz w:val="18"/>
+                <w:szCs w:val="18"/>
+              </w:rPr>
+              <w:t>31.05.2016</w:t>
+            </w:r>
           </w:p>
         </w:tc>
         <w:tc>
@@ -1938,6 +1902,372 @@
                 <w:szCs w:val="18"/>
               </w:rPr>
             </w:pPr>
+            <w:r>
+              <w:rPr>
+                <w:rFonts w:ascii="Arial" w:hAnsi="Arial" w:cs="Arial"/>
+                <w:sz w:val="18"/>
+                <w:szCs w:val="18"/>
+              </w:rPr>
+              <w:t>Dominika Bartek</w:t>
+            </w:r>
+          </w:p>
+        </w:tc>
+        <w:tc>
+          <w:tcPr>
+            <w:tcW w:w="1804" w:type="dxa"/>
+          </w:tcPr>
+          <w:p>
+            <w:pPr>
+              <w:rPr>
+                <w:rFonts w:ascii="Arial" w:hAnsi="Arial" w:cs="Arial"/>
+                <w:sz w:val="18"/>
+                <w:szCs w:val="18"/>
+              </w:rPr>
+            </w:pPr>
+          </w:p>
+        </w:tc>
+      </w:tr>
+      <w:tr>
+        <w:trPr>
+          <w:trHeight w:val="509"/>
+        </w:trPr>
+        <w:tc>
+          <w:tcPr>
+            <w:tcW w:w="621" w:type="dxa"/>
+          </w:tcPr>
+          <w:p>
+            <w:pPr>
+              <w:jc w:val="center"/>
+              <w:rPr>
+                <w:rFonts w:ascii="Arial" w:hAnsi="Arial" w:cs="Arial"/>
+                <w:sz w:val="18"/>
+                <w:szCs w:val="18"/>
+              </w:rPr>
+            </w:pPr>
+            <w:r>
+              <w:rPr>
+                <w:rFonts w:ascii="Arial" w:hAnsi="Arial" w:cs="Arial"/>
+                <w:sz w:val="18"/>
+                <w:szCs w:val="18"/>
+              </w:rPr>
+              <w:t>5.</w:t>
+            </w:r>
+          </w:p>
+        </w:tc>
+        <w:tc>
+          <w:tcPr>
+            <w:tcW w:w="2890" w:type="dxa"/>
+          </w:tcPr>
+          <w:p>
+            <w:pPr>
+              <w:rPr>
+                <w:rFonts w:ascii="Arial" w:hAnsi="Arial" w:cs="Arial"/>
+                <w:sz w:val="18"/>
+                <w:szCs w:val="18"/>
+              </w:rPr>
+            </w:pPr>
+          </w:p>
+        </w:tc>
+        <w:tc>
+          <w:tcPr>
+            <w:tcW w:w="566" w:type="dxa"/>
+          </w:tcPr>
+          <w:p>
+            <w:pPr>
+              <w:rPr>
+                <w:rFonts w:ascii="Arial" w:hAnsi="Arial" w:cs="Arial"/>
+                <w:sz w:val="18"/>
+                <w:szCs w:val="18"/>
+              </w:rPr>
+            </w:pPr>
+          </w:p>
+        </w:tc>
+        <w:tc>
+          <w:tcPr>
+            <w:tcW w:w="1934" w:type="dxa"/>
+          </w:tcPr>
+          <w:p>
+            <w:pPr>
+              <w:rPr>
+                <w:rFonts w:ascii="Arial" w:hAnsi="Arial" w:cs="Arial"/>
+                <w:sz w:val="18"/>
+                <w:szCs w:val="18"/>
+              </w:rPr>
+            </w:pPr>
+          </w:p>
+        </w:tc>
+        <w:tc>
+          <w:tcPr>
+            <w:tcW w:w="1473" w:type="dxa"/>
+          </w:tcPr>
+          <w:p>
+            <w:pPr>
+              <w:rPr>
+                <w:rFonts w:ascii="Arial" w:hAnsi="Arial" w:cs="Arial"/>
+                <w:sz w:val="18"/>
+                <w:szCs w:val="18"/>
+              </w:rPr>
+            </w:pPr>
+          </w:p>
+        </w:tc>
+        <w:tc>
+          <w:tcPr>
+            <w:tcW w:w="1804" w:type="dxa"/>
+          </w:tcPr>
+          <w:p>
+            <w:pPr>
+              <w:rPr>
+                <w:rFonts w:ascii="Arial" w:hAnsi="Arial" w:cs="Arial"/>
+                <w:sz w:val="18"/>
+                <w:szCs w:val="18"/>
+              </w:rPr>
+            </w:pPr>
+          </w:p>
+        </w:tc>
+      </w:tr>
+      <w:tr>
+        <w:trPr>
+          <w:trHeight w:val="558"/>
+        </w:trPr>
+        <w:tc>
+          <w:tcPr>
+            <w:tcW w:w="621" w:type="dxa"/>
+          </w:tcPr>
+          <w:p>
+            <w:pPr>
+              <w:jc w:val="center"/>
+              <w:rPr>
+                <w:rFonts w:ascii="Arial" w:hAnsi="Arial" w:cs="Arial"/>
+                <w:sz w:val="18"/>
+                <w:szCs w:val="18"/>
+              </w:rPr>
+            </w:pPr>
+            <w:r>
+              <w:rPr>
+                <w:rFonts w:ascii="Arial" w:hAnsi="Arial" w:cs="Arial"/>
+                <w:sz w:val="18"/>
+                <w:szCs w:val="18"/>
+              </w:rPr>
+              <w:t>6.</w:t>
+            </w:r>
+          </w:p>
+        </w:tc>
+        <w:tc>
+          <w:tcPr>
+            <w:tcW w:w="2890" w:type="dxa"/>
+          </w:tcPr>
+          <w:p>
+            <w:pPr>
+              <w:rPr>
+                <w:rFonts w:ascii="Arial" w:hAnsi="Arial" w:cs="Arial"/>
+                <w:sz w:val="18"/>
+                <w:szCs w:val="18"/>
+              </w:rPr>
+            </w:pPr>
+            <w:r>
+              <w:rPr>
+                <w:rFonts w:ascii="Arial" w:hAnsi="Arial" w:cs="Arial"/>
+                <w:sz w:val="18"/>
+                <w:szCs w:val="18"/>
+              </w:rPr>
+              <w:t>Opis klasy EditorXML</w:t>
+            </w:r>
+          </w:p>
+        </w:tc>
+        <w:tc>
+          <w:tcPr>
+            <w:tcW w:w="566" w:type="dxa"/>
+          </w:tcPr>
+          <w:p>
+            <w:pPr>
+              <w:rPr>
+                <w:rFonts w:ascii="Arial" w:hAnsi="Arial" w:cs="Arial"/>
+                <w:sz w:val="18"/>
+                <w:szCs w:val="18"/>
+              </w:rPr>
+            </w:pPr>
+            <w:r>
+              <w:rPr>
+                <w:rFonts w:ascii="Arial" w:hAnsi="Arial" w:cs="Arial"/>
+                <w:sz w:val="18"/>
+                <w:szCs w:val="18"/>
+              </w:rPr>
+              <w:t>D</w:t>
+            </w:r>
+          </w:p>
+        </w:tc>
+        <w:tc>
+          <w:tcPr>
+            <w:tcW w:w="1934" w:type="dxa"/>
+          </w:tcPr>
+          <w:p>
+            <w:pPr>
+              <w:rPr>
+                <w:rFonts w:ascii="Arial" w:hAnsi="Arial" w:cs="Arial"/>
+                <w:sz w:val="18"/>
+                <w:szCs w:val="18"/>
+              </w:rPr>
+            </w:pPr>
+            <w:r>
+              <w:rPr>
+                <w:rFonts w:ascii="Arial" w:hAnsi="Arial" w:cs="Arial"/>
+                <w:sz w:val="18"/>
+                <w:szCs w:val="18"/>
+              </w:rPr>
+              <w:t>13.06.2016</w:t>
+            </w:r>
+          </w:p>
+        </w:tc>
+        <w:tc>
+          <w:tcPr>
+            <w:tcW w:w="1473" w:type="dxa"/>
+          </w:tcPr>
+          <w:p>
+            <w:pPr>
+              <w:rPr>
+                <w:rFonts w:ascii="Arial" w:hAnsi="Arial" w:cs="Arial"/>
+                <w:sz w:val="18"/>
+                <w:szCs w:val="18"/>
+              </w:rPr>
+            </w:pPr>
+            <w:r>
+              <w:rPr>
+                <w:rFonts w:ascii="Arial" w:hAnsi="Arial" w:cs="Arial"/>
+                <w:sz w:val="18"/>
+                <w:szCs w:val="18"/>
+              </w:rPr>
+              <w:t>Dominika Bartek</w:t>
+            </w:r>
+          </w:p>
+        </w:tc>
+        <w:tc>
+          <w:tcPr>
+            <w:tcW w:w="1804" w:type="dxa"/>
+          </w:tcPr>
+          <w:p>
+            <w:pPr>
+              <w:rPr>
+                <w:rFonts w:ascii="Arial" w:hAnsi="Arial" w:cs="Arial"/>
+                <w:sz w:val="18"/>
+                <w:szCs w:val="18"/>
+              </w:rPr>
+            </w:pPr>
+          </w:p>
+        </w:tc>
+      </w:tr>
+      <w:tr>
+        <w:trPr>
+          <w:trHeight w:val="558"/>
+        </w:trPr>
+        <w:tc>
+          <w:tcPr>
+            <w:tcW w:w="621" w:type="dxa"/>
+          </w:tcPr>
+          <w:p>
+            <w:pPr>
+              <w:jc w:val="center"/>
+              <w:rPr>
+                <w:rFonts w:ascii="Arial" w:hAnsi="Arial" w:cs="Arial"/>
+                <w:sz w:val="18"/>
+                <w:szCs w:val="18"/>
+              </w:rPr>
+            </w:pPr>
+            <w:r>
+              <w:rPr>
+                <w:rFonts w:ascii="Arial" w:hAnsi="Arial" w:cs="Arial"/>
+                <w:sz w:val="18"/>
+                <w:szCs w:val="18"/>
+              </w:rPr>
+              <w:t>7.</w:t>
+            </w:r>
+          </w:p>
+        </w:tc>
+        <w:tc>
+          <w:tcPr>
+            <w:tcW w:w="2890" w:type="dxa"/>
+          </w:tcPr>
+          <w:p>
+            <w:pPr>
+              <w:rPr>
+                <w:rFonts w:ascii="Arial" w:hAnsi="Arial" w:cs="Arial"/>
+                <w:sz w:val="18"/>
+                <w:szCs w:val="18"/>
+              </w:rPr>
+            </w:pPr>
+            <w:r>
+              <w:rPr>
+                <w:rFonts w:ascii="Arial" w:hAnsi="Arial" w:cs="Arial"/>
+                <w:sz w:val="18"/>
+                <w:szCs w:val="18"/>
+              </w:rPr>
+              <w:t>Opis klasy OurCompany</w:t>
+            </w:r>
+          </w:p>
+        </w:tc>
+        <w:tc>
+          <w:tcPr>
+            <w:tcW w:w="566" w:type="dxa"/>
+          </w:tcPr>
+          <w:p>
+            <w:pPr>
+              <w:rPr>
+                <w:rFonts w:ascii="Arial" w:hAnsi="Arial" w:cs="Arial"/>
+                <w:sz w:val="18"/>
+                <w:szCs w:val="18"/>
+              </w:rPr>
+            </w:pPr>
+            <w:r>
+              <w:rPr>
+                <w:rFonts w:ascii="Arial" w:hAnsi="Arial" w:cs="Arial"/>
+                <w:sz w:val="18"/>
+                <w:szCs w:val="18"/>
+              </w:rPr>
+              <w:t>D</w:t>
+            </w:r>
+          </w:p>
+        </w:tc>
+        <w:tc>
+          <w:tcPr>
+            <w:tcW w:w="1934" w:type="dxa"/>
+          </w:tcPr>
+          <w:p>
+            <w:pPr>
+              <w:rPr>
+                <w:rFonts w:ascii="Arial" w:hAnsi="Arial" w:cs="Arial"/>
+                <w:sz w:val="18"/>
+                <w:szCs w:val="18"/>
+              </w:rPr>
+            </w:pPr>
+            <w:r>
+              <w:rPr>
+                <w:rFonts w:ascii="Arial" w:hAnsi="Arial" w:cs="Arial"/>
+                <w:sz w:val="18"/>
+                <w:szCs w:val="18"/>
+              </w:rPr>
+              <w:t>18.06.2016</w:t>
+            </w:r>
+          </w:p>
+        </w:tc>
+        <w:tc>
+          <w:tcPr>
+            <w:tcW w:w="1473" w:type="dxa"/>
+          </w:tcPr>
+          <w:p>
+            <w:pPr>
+              <w:rPr>
+                <w:rFonts w:ascii="Arial" w:hAnsi="Arial" w:cs="Arial"/>
+                <w:sz w:val="18"/>
+                <w:szCs w:val="18"/>
+              </w:rPr>
+            </w:pPr>
+            <w:r>
+              <w:rPr>
+                <w:rFonts w:ascii="Arial" w:hAnsi="Arial" w:cs="Arial"/>
+                <w:sz w:val="18"/>
+                <w:szCs w:val="18"/>
+              </w:rPr>
+              <w:t>Dominika Bartek</w:t>
+            </w:r>
           </w:p>
         </w:tc>
         <w:tc>
@@ -2664,23 +2994,13 @@
           <w:szCs w:val="20"/>
         </w:rPr>
       </w:pPr>
-      <w:proofErr w:type="spellStart"/>
       <w:r>
         <w:rPr>
           <w:rFonts w:ascii="Arial" w:hAnsi="Arial" w:cs="Arial"/>
           <w:sz w:val="20"/>
           <w:szCs w:val="20"/>
         </w:rPr>
-        <w:t>wielodostępowość</w:t>
-      </w:r>
-      <w:proofErr w:type="spellEnd"/>
-      <w:r>
-        <w:rPr>
-          <w:rFonts w:ascii="Arial" w:hAnsi="Arial" w:cs="Arial"/>
-          <w:sz w:val="20"/>
-          <w:szCs w:val="20"/>
-        </w:rPr>
-        <w:t xml:space="preserve"> bazy danych </w:t>
+        <w:t xml:space="preserve">wielodostępowość bazy danych </w:t>
       </w:r>
     </w:p>
     <w:p>
@@ -2702,18 +3022,8 @@
           <w:sz w:val="20"/>
           <w:szCs w:val="20"/>
         </w:rPr>
-        <w:t xml:space="preserve">aplikacja ma być łatwa w użytkowaniu dla osób nieznających </w:t>
+        <w:t>aplikacja ma być łatwa w użytkowaniu dla osób nieznających MySQL</w:t>
       </w:r>
-      <w:proofErr w:type="spellStart"/>
-      <w:r>
-        <w:rPr>
-          <w:rFonts w:ascii="Arial" w:hAnsi="Arial" w:cs="Arial"/>
-          <w:sz w:val="20"/>
-          <w:szCs w:val="20"/>
-        </w:rPr>
-        <w:t>MySQL</w:t>
-      </w:r>
-      <w:proofErr w:type="spellEnd"/>
     </w:p>
     <w:p>
       <w:pPr>
@@ -2734,6 +3044,7 @@
           <w:sz w:val="20"/>
           <w:szCs w:val="20"/>
         </w:rPr>
+        <w:lastRenderedPageBreak/>
         <w:t xml:space="preserve">zapewnienie bezpieczeństwa dla danych przechowywanych w bazie i zarządzania nimi przez więcej niż 1 </w:t>
       </w:r>
       <w:r>
@@ -2848,7 +3159,6 @@
           <w:sz w:val="20"/>
           <w:szCs w:val="20"/>
         </w:rPr>
-        <w:lastRenderedPageBreak/>
         <w:t>Szkice wyglądu interfejsu publicznego aplikacji w odniesieniu do zebranych wymagań</w:t>
       </w:r>
     </w:p>
@@ -3087,7 +3397,6 @@
                 <w:szCs w:val="24"/>
               </w:rPr>
             </w:pPr>
-            <w:proofErr w:type="spellStart"/>
             <w:r>
               <w:rPr>
                 <w:rFonts w:ascii="Arial" w:hAnsi="Arial" w:cs="Arial"/>
@@ -3096,7 +3405,6 @@
               </w:rPr>
               <w:t>NazwaKlasy</w:t>
             </w:r>
-            <w:proofErr w:type="spellEnd"/>
           </w:p>
         </w:tc>
       </w:tr>
@@ -3146,18 +3454,8 @@
                 <w:sz w:val="24"/>
                 <w:szCs w:val="24"/>
               </w:rPr>
-              <w:t xml:space="preserve">typ </w:t>
-            </w:r>
-            <w:proofErr w:type="spellStart"/>
-            <w:r>
-              <w:rPr>
-                <w:rFonts w:ascii="Arial" w:hAnsi="Arial" w:cs="Arial"/>
-                <w:sz w:val="24"/>
-                <w:szCs w:val="24"/>
-              </w:rPr>
-              <w:t>NazwaWlasciwosci</w:t>
-            </w:r>
-            <w:proofErr w:type="spellEnd"/>
+              <w:t>typ NazwaWlasciwosci</w:t>
+            </w:r>
           </w:p>
         </w:tc>
         <w:tc>
@@ -3261,18 +3559,9 @@
                 <w:sz w:val="24"/>
                 <w:szCs w:val="24"/>
               </w:rPr>
-              <w:t xml:space="preserve">typ  </w:t>
-            </w:r>
-            <w:proofErr w:type="spellStart"/>
-            <w:r>
-              <w:rPr>
-                <w:rFonts w:ascii="Arial" w:hAnsi="Arial" w:cs="Arial"/>
-                <w:sz w:val="24"/>
-                <w:szCs w:val="24"/>
-              </w:rPr>
-              <w:t>NazwaMetody</w:t>
-            </w:r>
-            <w:proofErr w:type="spellEnd"/>
+              <w:lastRenderedPageBreak/>
+              <w:t>typ  NazwaMetody</w:t>
+            </w:r>
           </w:p>
         </w:tc>
         <w:tc>
@@ -3296,6 +3585,1436 @@
                 <w:szCs w:val="24"/>
               </w:rPr>
               <w:t>Jak działa i co zwraca</w:t>
+            </w:r>
+          </w:p>
+        </w:tc>
+      </w:tr>
+    </w:tbl>
+    <w:p>
+      <w:pPr>
+        <w:rPr>
+          <w:rFonts w:ascii="Arial" w:hAnsi="Arial" w:cs="Arial"/>
+          <w:b/>
+          <w:sz w:val="24"/>
+          <w:szCs w:val="24"/>
+        </w:rPr>
+      </w:pPr>
+    </w:p>
+    <w:tbl>
+      <w:tblPr>
+        <w:tblStyle w:val="Tabela-Siatka"/>
+        <w:tblW w:w="0" w:type="auto"/>
+        <w:tblLook w:val="04A0"/>
+      </w:tblPr>
+      <w:tblGrid>
+        <w:gridCol w:w="3591"/>
+        <w:gridCol w:w="5697"/>
+      </w:tblGrid>
+      <w:tr>
+        <w:tc>
+          <w:tcPr>
+            <w:tcW w:w="3085" w:type="dxa"/>
+          </w:tcPr>
+          <w:p>
+            <w:pPr>
+              <w:rPr>
+                <w:rFonts w:ascii="Arial" w:hAnsi="Arial" w:cs="Arial"/>
+                <w:b/>
+                <w:sz w:val="24"/>
+                <w:szCs w:val="24"/>
+              </w:rPr>
+            </w:pPr>
+            <w:r>
+              <w:rPr>
+                <w:rFonts w:ascii="Arial" w:hAnsi="Arial" w:cs="Arial"/>
+                <w:b/>
+                <w:sz w:val="24"/>
+                <w:szCs w:val="24"/>
+              </w:rPr>
+              <w:t xml:space="preserve">Klasa </w:t>
+            </w:r>
+          </w:p>
+        </w:tc>
+        <w:tc>
+          <w:tcPr>
+            <w:tcW w:w="6203" w:type="dxa"/>
+          </w:tcPr>
+          <w:p>
+            <w:pPr>
+              <w:rPr>
+                <w:rFonts w:ascii="Arial" w:hAnsi="Arial" w:cs="Arial"/>
+                <w:sz w:val="24"/>
+                <w:szCs w:val="24"/>
+              </w:rPr>
+            </w:pPr>
+            <w:r>
+              <w:rPr>
+                <w:rFonts w:ascii="Arial" w:hAnsi="Arial" w:cs="Arial"/>
+                <w:sz w:val="24"/>
+                <w:szCs w:val="24"/>
+              </w:rPr>
+              <w:t>Article</w:t>
+            </w:r>
+          </w:p>
+        </w:tc>
+      </w:tr>
+      <w:tr>
+        <w:tc>
+          <w:tcPr>
+            <w:tcW w:w="9288" w:type="dxa"/>
+            <w:gridSpan w:val="2"/>
+          </w:tcPr>
+          <w:p>
+            <w:pPr>
+              <w:rPr>
+                <w:rFonts w:ascii="Arial" w:hAnsi="Arial" w:cs="Arial"/>
+                <w:b/>
+                <w:sz w:val="24"/>
+                <w:szCs w:val="24"/>
+              </w:rPr>
+            </w:pPr>
+            <w:r>
+              <w:rPr>
+                <w:rFonts w:ascii="Arial" w:hAnsi="Arial" w:cs="Arial"/>
+                <w:b/>
+                <w:sz w:val="24"/>
+                <w:szCs w:val="24"/>
+              </w:rPr>
+              <w:t>Właściwości</w:t>
+            </w:r>
+          </w:p>
+        </w:tc>
+      </w:tr>
+      <w:tr>
+        <w:tc>
+          <w:tcPr>
+            <w:tcW w:w="3085" w:type="dxa"/>
+          </w:tcPr>
+          <w:p>
+            <w:pPr>
+              <w:rPr>
+                <w:rFonts w:ascii="Arial" w:hAnsi="Arial" w:cs="Arial"/>
+                <w:sz w:val="24"/>
+                <w:szCs w:val="24"/>
+              </w:rPr>
+            </w:pPr>
+            <w:r>
+              <w:rPr>
+                <w:rFonts w:ascii="Arial" w:hAnsi="Arial" w:cs="Arial"/>
+                <w:sz w:val="24"/>
+                <w:szCs w:val="24"/>
+              </w:rPr>
+              <w:t>string</w:t>
+            </w:r>
+            <w:r>
+              <w:rPr>
+                <w:rFonts w:ascii="Arial" w:hAnsi="Arial" w:cs="Arial"/>
+                <w:sz w:val="24"/>
+                <w:szCs w:val="24"/>
+              </w:rPr>
+              <w:t xml:space="preserve"> </w:t>
+            </w:r>
+            <w:r>
+              <w:rPr>
+                <w:rFonts w:ascii="Arial" w:hAnsi="Arial" w:cs="Arial"/>
+                <w:sz w:val="24"/>
+                <w:szCs w:val="24"/>
+              </w:rPr>
+              <w:t>Code</w:t>
+            </w:r>
+          </w:p>
+        </w:tc>
+        <w:tc>
+          <w:tcPr>
+            <w:tcW w:w="6203" w:type="dxa"/>
+          </w:tcPr>
+          <w:p>
+            <w:pPr>
+              <w:rPr>
+                <w:rFonts w:ascii="Arial" w:hAnsi="Arial" w:cs="Arial"/>
+                <w:i/>
+                <w:sz w:val="24"/>
+                <w:szCs w:val="24"/>
+              </w:rPr>
+            </w:pPr>
+            <w:r>
+              <w:rPr>
+                <w:rFonts w:ascii="Arial" w:hAnsi="Arial" w:cs="Arial"/>
+                <w:i/>
+                <w:sz w:val="24"/>
+                <w:szCs w:val="24"/>
+              </w:rPr>
+              <w:t xml:space="preserve">Reprezentuje kod artykułu. Zwraca napis reprezentujący kod. </w:t>
+            </w:r>
+          </w:p>
+        </w:tc>
+      </w:tr>
+      <w:tr>
+        <w:tc>
+          <w:tcPr>
+            <w:tcW w:w="3085" w:type="dxa"/>
+          </w:tcPr>
+          <w:p>
+            <w:pPr>
+              <w:rPr>
+                <w:rFonts w:ascii="Arial" w:hAnsi="Arial" w:cs="Arial"/>
+                <w:sz w:val="24"/>
+                <w:szCs w:val="24"/>
+              </w:rPr>
+            </w:pPr>
+            <w:r>
+              <w:rPr>
+                <w:rFonts w:ascii="Arial" w:hAnsi="Arial" w:cs="Arial"/>
+                <w:sz w:val="24"/>
+                <w:szCs w:val="24"/>
+              </w:rPr>
+              <w:t>string Name</w:t>
+            </w:r>
+          </w:p>
+        </w:tc>
+        <w:tc>
+          <w:tcPr>
+            <w:tcW w:w="6203" w:type="dxa"/>
+          </w:tcPr>
+          <w:p>
+            <w:pPr>
+              <w:rPr>
+                <w:rFonts w:ascii="Arial" w:hAnsi="Arial" w:cs="Arial"/>
+                <w:i/>
+                <w:sz w:val="24"/>
+                <w:szCs w:val="24"/>
+              </w:rPr>
+            </w:pPr>
+            <w:r>
+              <w:rPr>
+                <w:rFonts w:ascii="Arial" w:hAnsi="Arial" w:cs="Arial"/>
+                <w:i/>
+                <w:sz w:val="24"/>
+                <w:szCs w:val="24"/>
+              </w:rPr>
+              <w:t>Reprezentuje nazwę artykułu. Zwraca napis reprezentujący nazwę.</w:t>
+            </w:r>
+          </w:p>
+        </w:tc>
+      </w:tr>
+      <w:tr>
+        <w:tc>
+          <w:tcPr>
+            <w:tcW w:w="3085" w:type="dxa"/>
+          </w:tcPr>
+          <w:p>
+            <w:pPr>
+              <w:rPr>
+                <w:rFonts w:ascii="Arial" w:hAnsi="Arial" w:cs="Arial"/>
+                <w:sz w:val="24"/>
+                <w:szCs w:val="24"/>
+              </w:rPr>
+            </w:pPr>
+            <w:r>
+              <w:rPr>
+                <w:rFonts w:ascii="Arial" w:hAnsi="Arial" w:cs="Arial"/>
+                <w:sz w:val="24"/>
+                <w:szCs w:val="24"/>
+              </w:rPr>
+              <w:t>decimal PriceNetto</w:t>
+            </w:r>
+          </w:p>
+        </w:tc>
+        <w:tc>
+          <w:tcPr>
+            <w:tcW w:w="6203" w:type="dxa"/>
+          </w:tcPr>
+          <w:p>
+            <w:pPr>
+              <w:rPr>
+                <w:rFonts w:ascii="Arial" w:hAnsi="Arial" w:cs="Arial"/>
+                <w:i/>
+                <w:sz w:val="24"/>
+                <w:szCs w:val="24"/>
+              </w:rPr>
+            </w:pPr>
+            <w:r>
+              <w:rPr>
+                <w:rFonts w:ascii="Arial" w:hAnsi="Arial" w:cs="Arial"/>
+                <w:b/>
+                <w:sz w:val="24"/>
+                <w:szCs w:val="24"/>
+              </w:rPr>
+              <w:t>Reprezentuje</w:t>
+            </w:r>
+            <w:r>
+              <w:rPr>
+                <w:rFonts w:ascii="Arial" w:hAnsi="Arial" w:cs="Arial"/>
+                <w:i/>
+                <w:sz w:val="24"/>
+                <w:szCs w:val="24"/>
+              </w:rPr>
+              <w:t xml:space="preserve"> cenę netto artykułu. Zwraca wartość ceny netto.</w:t>
+            </w:r>
+          </w:p>
+        </w:tc>
+      </w:tr>
+      <w:tr>
+        <w:tc>
+          <w:tcPr>
+            <w:tcW w:w="3085" w:type="dxa"/>
+          </w:tcPr>
+          <w:p>
+            <w:pPr>
+              <w:rPr>
+                <w:rFonts w:ascii="Arial" w:hAnsi="Arial" w:cs="Arial"/>
+                <w:sz w:val="24"/>
+                <w:szCs w:val="24"/>
+              </w:rPr>
+            </w:pPr>
+            <w:r>
+              <w:rPr>
+                <w:rFonts w:ascii="Arial" w:hAnsi="Arial" w:cs="Arial"/>
+                <w:sz w:val="24"/>
+                <w:szCs w:val="24"/>
+              </w:rPr>
+              <w:t>decimal PriceBrutto</w:t>
+            </w:r>
+          </w:p>
+        </w:tc>
+        <w:tc>
+          <w:tcPr>
+            <w:tcW w:w="6203" w:type="dxa"/>
+          </w:tcPr>
+          <w:p>
+            <w:pPr>
+              <w:rPr>
+                <w:rFonts w:ascii="Arial" w:hAnsi="Arial" w:cs="Arial"/>
+                <w:sz w:val="24"/>
+                <w:szCs w:val="24"/>
+              </w:rPr>
+            </w:pPr>
+            <w:r>
+              <w:rPr>
+                <w:rFonts w:ascii="Arial" w:hAnsi="Arial" w:cs="Arial"/>
+                <w:b/>
+                <w:sz w:val="24"/>
+                <w:szCs w:val="24"/>
+              </w:rPr>
+              <w:t>Re</w:t>
+            </w:r>
+            <w:r>
+              <w:rPr>
+                <w:rFonts w:ascii="Arial" w:hAnsi="Arial" w:cs="Arial"/>
+                <w:sz w:val="24"/>
+                <w:szCs w:val="24"/>
+              </w:rPr>
+              <w:t>prezentuje cenę brutto artykułu. Zwraca wartość ceny brutto.</w:t>
+            </w:r>
+          </w:p>
+        </w:tc>
+      </w:tr>
+      <w:tr>
+        <w:tc>
+          <w:tcPr>
+            <w:tcW w:w="3085" w:type="dxa"/>
+          </w:tcPr>
+          <w:p>
+            <w:pPr>
+              <w:rPr>
+                <w:rFonts w:ascii="Arial" w:hAnsi="Arial" w:cs="Arial"/>
+                <w:sz w:val="24"/>
+                <w:szCs w:val="24"/>
+              </w:rPr>
+            </w:pPr>
+            <w:r>
+              <w:rPr>
+                <w:rFonts w:ascii="Arial" w:hAnsi="Arial" w:cs="Arial"/>
+                <w:sz w:val="24"/>
+                <w:szCs w:val="24"/>
+              </w:rPr>
+              <w:t>decimal VATvalue</w:t>
+            </w:r>
+          </w:p>
+        </w:tc>
+        <w:tc>
+          <w:tcPr>
+            <w:tcW w:w="6203" w:type="dxa"/>
+          </w:tcPr>
+          <w:p>
+            <w:pPr>
+              <w:rPr>
+                <w:rFonts w:ascii="Arial" w:hAnsi="Arial" w:cs="Arial"/>
+                <w:sz w:val="24"/>
+                <w:szCs w:val="24"/>
+              </w:rPr>
+            </w:pPr>
+            <w:r>
+              <w:rPr>
+                <w:rFonts w:ascii="Arial" w:hAnsi="Arial" w:cs="Arial"/>
+                <w:sz w:val="24"/>
+                <w:szCs w:val="24"/>
+              </w:rPr>
+              <w:t>Reprezentuje stawkę vat. Zwraca wartość wartości vat wyrażoną w %.</w:t>
+            </w:r>
+          </w:p>
+        </w:tc>
+      </w:tr>
+      <w:tr>
+        <w:tc>
+          <w:tcPr>
+            <w:tcW w:w="3085" w:type="dxa"/>
+          </w:tcPr>
+          <w:p>
+            <w:pPr>
+              <w:rPr>
+                <w:rFonts w:ascii="Arial" w:hAnsi="Arial" w:cs="Arial"/>
+                <w:sz w:val="24"/>
+                <w:szCs w:val="24"/>
+              </w:rPr>
+            </w:pPr>
+            <w:r>
+              <w:rPr>
+                <w:rFonts w:ascii="Arial" w:hAnsi="Arial" w:cs="Arial"/>
+                <w:sz w:val="24"/>
+                <w:szCs w:val="24"/>
+              </w:rPr>
+              <w:t>string UnitMeasure</w:t>
+            </w:r>
+          </w:p>
+        </w:tc>
+        <w:tc>
+          <w:tcPr>
+            <w:tcW w:w="6203" w:type="dxa"/>
+          </w:tcPr>
+          <w:p>
+            <w:pPr>
+              <w:rPr>
+                <w:rFonts w:ascii="Arial" w:hAnsi="Arial" w:cs="Arial"/>
+                <w:sz w:val="24"/>
+                <w:szCs w:val="24"/>
+              </w:rPr>
+            </w:pPr>
+            <w:r>
+              <w:rPr>
+                <w:rFonts w:ascii="Arial" w:hAnsi="Arial" w:cs="Arial"/>
+                <w:sz w:val="24"/>
+                <w:szCs w:val="24"/>
+              </w:rPr>
+              <w:t>Reprezentuje</w:t>
+            </w:r>
+            <w:r>
+              <w:rPr>
+                <w:rFonts w:ascii="Arial" w:hAnsi="Arial" w:cs="Arial"/>
+                <w:sz w:val="24"/>
+                <w:szCs w:val="24"/>
+              </w:rPr>
+              <w:t xml:space="preserve"> zdefiniowaną </w:t>
+            </w:r>
+            <w:r>
+              <w:rPr>
+                <w:rFonts w:ascii="Arial" w:hAnsi="Arial" w:cs="Arial"/>
+                <w:sz w:val="24"/>
+                <w:szCs w:val="24"/>
+              </w:rPr>
+              <w:t>jednostkę miary danego artykułu. Zwraca</w:t>
+            </w:r>
+            <w:r>
+              <w:rPr>
+                <w:rFonts w:ascii="Arial" w:hAnsi="Arial" w:cs="Arial"/>
+                <w:sz w:val="24"/>
+                <w:szCs w:val="24"/>
+              </w:rPr>
+              <w:t xml:space="preserve"> nazwę jednostki miary.</w:t>
+            </w:r>
+          </w:p>
+        </w:tc>
+      </w:tr>
+      <w:tr>
+        <w:tc>
+          <w:tcPr>
+            <w:tcW w:w="9288" w:type="dxa"/>
+            <w:gridSpan w:val="2"/>
+          </w:tcPr>
+          <w:p>
+            <w:pPr>
+              <w:rPr>
+                <w:rFonts w:ascii="Arial" w:hAnsi="Arial" w:cs="Arial"/>
+                <w:b/>
+                <w:sz w:val="24"/>
+                <w:szCs w:val="24"/>
+              </w:rPr>
+            </w:pPr>
+            <w:r>
+              <w:rPr>
+                <w:rFonts w:ascii="Arial" w:hAnsi="Arial" w:cs="Arial"/>
+                <w:sz w:val="24"/>
+                <w:szCs w:val="24"/>
+              </w:rPr>
+              <w:t>Metody publiczne</w:t>
+            </w:r>
+          </w:p>
+        </w:tc>
+      </w:tr>
+      <w:tr>
+        <w:tc>
+          <w:tcPr>
+            <w:tcW w:w="3085" w:type="dxa"/>
+          </w:tcPr>
+          <w:p>
+            <w:pPr>
+              <w:rPr>
+                <w:rFonts w:ascii="Arial" w:hAnsi="Arial" w:cs="Arial"/>
+                <w:sz w:val="24"/>
+                <w:szCs w:val="24"/>
+              </w:rPr>
+            </w:pPr>
+            <w:r>
+              <w:rPr>
+                <w:rFonts w:ascii="Arial" w:hAnsi="Arial" w:cs="Arial"/>
+                <w:sz w:val="24"/>
+                <w:szCs w:val="24"/>
+              </w:rPr>
+              <w:t>string GenerateQueryUpdateArticles()</w:t>
+            </w:r>
+          </w:p>
+        </w:tc>
+        <w:tc>
+          <w:tcPr>
+            <w:tcW w:w="6203" w:type="dxa"/>
+          </w:tcPr>
+          <w:p>
+            <w:pPr>
+              <w:rPr>
+                <w:rFonts w:ascii="Arial" w:hAnsi="Arial" w:cs="Arial"/>
+                <w:i/>
+                <w:sz w:val="24"/>
+                <w:szCs w:val="24"/>
+              </w:rPr>
+            </w:pPr>
+            <w:r>
+              <w:rPr>
+                <w:rFonts w:ascii="Arial" w:hAnsi="Arial" w:cs="Arial"/>
+                <w:i/>
+                <w:sz w:val="24"/>
+                <w:szCs w:val="24"/>
+              </w:rPr>
+              <w:t>Tworzy zapytanie do bazy aktualizujące informacje o artykule. Zwraca treść zapytania.</w:t>
+            </w:r>
+          </w:p>
+        </w:tc>
+      </w:tr>
+      <w:tr>
+        <w:tc>
+          <w:tcPr>
+            <w:tcW w:w="3085" w:type="dxa"/>
+          </w:tcPr>
+          <w:p>
+            <w:pPr>
+              <w:rPr>
+                <w:rFonts w:ascii="Arial" w:hAnsi="Arial" w:cs="Arial"/>
+                <w:sz w:val="24"/>
+                <w:szCs w:val="24"/>
+              </w:rPr>
+            </w:pPr>
+            <w:r>
+              <w:rPr>
+                <w:rFonts w:ascii="Arial" w:hAnsi="Arial" w:cs="Arial"/>
+                <w:sz w:val="24"/>
+                <w:szCs w:val="24"/>
+              </w:rPr>
+              <w:t>string GenerateQueryInsertArticles()</w:t>
+            </w:r>
+          </w:p>
+        </w:tc>
+        <w:tc>
+          <w:tcPr>
+            <w:tcW w:w="6203" w:type="dxa"/>
+          </w:tcPr>
+          <w:p>
+            <w:pPr>
+              <w:rPr>
+                <w:rFonts w:ascii="Arial" w:hAnsi="Arial" w:cs="Arial"/>
+                <w:i/>
+                <w:sz w:val="24"/>
+                <w:szCs w:val="24"/>
+              </w:rPr>
+            </w:pPr>
+            <w:r>
+              <w:rPr>
+                <w:rFonts w:ascii="Arial" w:hAnsi="Arial" w:cs="Arial"/>
+                <w:i/>
+                <w:sz w:val="24"/>
+                <w:szCs w:val="24"/>
+              </w:rPr>
+              <w:t>Tworzy zapytanie do bazy dodające nowy artykuł. Zwraca treść zapytania.</w:t>
+            </w:r>
+          </w:p>
+        </w:tc>
+      </w:tr>
+      <w:tr>
+        <w:tc>
+          <w:tcPr>
+            <w:tcW w:w="3085" w:type="dxa"/>
+          </w:tcPr>
+          <w:p>
+            <w:pPr>
+              <w:rPr>
+                <w:rFonts w:ascii="Arial" w:hAnsi="Arial" w:cs="Arial"/>
+                <w:sz w:val="24"/>
+                <w:szCs w:val="24"/>
+              </w:rPr>
+            </w:pPr>
+            <w:r>
+              <w:rPr>
+                <w:rFonts w:ascii="Arial" w:hAnsi="Arial" w:cs="Arial"/>
+                <w:sz w:val="24"/>
+                <w:szCs w:val="24"/>
+              </w:rPr>
+              <w:t>GenerateQueryDropArticles()</w:t>
+            </w:r>
+          </w:p>
+        </w:tc>
+        <w:tc>
+          <w:tcPr>
+            <w:tcW w:w="6203" w:type="dxa"/>
+          </w:tcPr>
+          <w:p>
+            <w:pPr>
+              <w:rPr>
+                <w:rFonts w:ascii="Arial" w:hAnsi="Arial" w:cs="Arial"/>
+                <w:i/>
+                <w:sz w:val="24"/>
+                <w:szCs w:val="24"/>
+              </w:rPr>
+            </w:pPr>
+            <w:r>
+              <w:rPr>
+                <w:rFonts w:ascii="Arial" w:hAnsi="Arial" w:cs="Arial"/>
+                <w:i/>
+                <w:sz w:val="24"/>
+                <w:szCs w:val="24"/>
+              </w:rPr>
+              <w:t xml:space="preserve">Tworzy zapytanie do bazy usuwające dany artykuł. Zwraca treść zapytania. </w:t>
+            </w:r>
+          </w:p>
+        </w:tc>
+      </w:tr>
+    </w:tbl>
+    <w:p>
+      <w:pPr>
+        <w:rPr>
+          <w:rFonts w:ascii="Arial" w:hAnsi="Arial" w:cs="Arial"/>
+          <w:b/>
+          <w:sz w:val="24"/>
+          <w:szCs w:val="24"/>
+        </w:rPr>
+      </w:pPr>
+    </w:p>
+    <w:tbl>
+      <w:tblPr>
+        <w:tblStyle w:val="Tabela-Siatka"/>
+        <w:tblW w:w="0" w:type="auto"/>
+        <w:tblLook w:val="04A0"/>
+      </w:tblPr>
+      <w:tblGrid>
+        <w:gridCol w:w="3085"/>
+        <w:gridCol w:w="6203"/>
+      </w:tblGrid>
+      <w:tr>
+        <w:tc>
+          <w:tcPr>
+            <w:tcW w:w="3085" w:type="dxa"/>
+          </w:tcPr>
+          <w:p>
+            <w:pPr>
+              <w:rPr>
+                <w:rFonts w:ascii="Arial" w:hAnsi="Arial" w:cs="Arial"/>
+                <w:b/>
+                <w:sz w:val="24"/>
+                <w:szCs w:val="24"/>
+              </w:rPr>
+            </w:pPr>
+            <w:r>
+              <w:rPr>
+                <w:rFonts w:ascii="Arial" w:hAnsi="Arial" w:cs="Arial"/>
+                <w:b/>
+                <w:sz w:val="24"/>
+                <w:szCs w:val="24"/>
+              </w:rPr>
+              <w:t xml:space="preserve">Klasa </w:t>
+            </w:r>
+          </w:p>
+        </w:tc>
+        <w:tc>
+          <w:tcPr>
+            <w:tcW w:w="6203" w:type="dxa"/>
+          </w:tcPr>
+          <w:p>
+            <w:pPr>
+              <w:rPr>
+                <w:rFonts w:ascii="Arial" w:hAnsi="Arial" w:cs="Arial"/>
+                <w:sz w:val="24"/>
+                <w:szCs w:val="24"/>
+              </w:rPr>
+            </w:pPr>
+            <w:r>
+              <w:rPr>
+                <w:rFonts w:ascii="Arial" w:hAnsi="Arial" w:cs="Arial"/>
+                <w:sz w:val="24"/>
+                <w:szCs w:val="24"/>
+              </w:rPr>
+              <w:t>EditorXML</w:t>
+            </w:r>
+          </w:p>
+        </w:tc>
+      </w:tr>
+      <w:tr>
+        <w:tc>
+          <w:tcPr>
+            <w:tcW w:w="9288" w:type="dxa"/>
+            <w:gridSpan w:val="2"/>
+          </w:tcPr>
+          <w:p>
+            <w:pPr>
+              <w:rPr>
+                <w:rFonts w:ascii="Arial" w:hAnsi="Arial" w:cs="Arial"/>
+                <w:b/>
+                <w:sz w:val="24"/>
+                <w:szCs w:val="24"/>
+              </w:rPr>
+            </w:pPr>
+            <w:r>
+              <w:rPr>
+                <w:rFonts w:ascii="Arial" w:hAnsi="Arial" w:cs="Arial"/>
+                <w:b/>
+                <w:sz w:val="24"/>
+                <w:szCs w:val="24"/>
+              </w:rPr>
+              <w:t>Właściwości</w:t>
+            </w:r>
+          </w:p>
+        </w:tc>
+      </w:tr>
+      <w:tr>
+        <w:tc>
+          <w:tcPr>
+            <w:tcW w:w="3085" w:type="dxa"/>
+          </w:tcPr>
+          <w:p>
+            <w:pPr>
+              <w:rPr>
+                <w:rFonts w:ascii="Arial" w:hAnsi="Arial" w:cs="Arial"/>
+                <w:sz w:val="24"/>
+                <w:szCs w:val="24"/>
+              </w:rPr>
+            </w:pPr>
+            <w:r>
+              <w:rPr>
+                <w:rFonts w:ascii="Arial" w:hAnsi="Arial" w:cs="Arial"/>
+                <w:sz w:val="24"/>
+                <w:szCs w:val="24"/>
+              </w:rPr>
+              <w:t>typ NazwaWlasciwosci</w:t>
+            </w:r>
+          </w:p>
+        </w:tc>
+        <w:tc>
+          <w:tcPr>
+            <w:tcW w:w="6203" w:type="dxa"/>
+          </w:tcPr>
+          <w:p>
+            <w:pPr>
+              <w:rPr>
+                <w:rFonts w:ascii="Arial" w:hAnsi="Arial" w:cs="Arial"/>
+                <w:i/>
+                <w:sz w:val="24"/>
+                <w:szCs w:val="24"/>
+              </w:rPr>
+            </w:pPr>
+            <w:r>
+              <w:rPr>
+                <w:rFonts w:ascii="Arial" w:hAnsi="Arial" w:cs="Arial"/>
+                <w:i/>
+                <w:sz w:val="24"/>
+                <w:szCs w:val="24"/>
+              </w:rPr>
+              <w:t>Co reprezentuje i jak działa</w:t>
+            </w:r>
+          </w:p>
+        </w:tc>
+      </w:tr>
+      <w:tr>
+        <w:tc>
+          <w:tcPr>
+            <w:tcW w:w="3085" w:type="dxa"/>
+          </w:tcPr>
+          <w:p>
+            <w:pPr>
+              <w:rPr>
+                <w:rFonts w:ascii="Arial" w:hAnsi="Arial" w:cs="Arial"/>
+                <w:sz w:val="24"/>
+                <w:szCs w:val="24"/>
+              </w:rPr>
+            </w:pPr>
+          </w:p>
+        </w:tc>
+        <w:tc>
+          <w:tcPr>
+            <w:tcW w:w="6203" w:type="dxa"/>
+          </w:tcPr>
+          <w:p>
+            <w:pPr>
+              <w:rPr>
+                <w:rFonts w:ascii="Arial" w:hAnsi="Arial" w:cs="Arial"/>
+                <w:b/>
+                <w:sz w:val="24"/>
+                <w:szCs w:val="24"/>
+              </w:rPr>
+            </w:pPr>
+          </w:p>
+        </w:tc>
+      </w:tr>
+      <w:tr>
+        <w:tc>
+          <w:tcPr>
+            <w:tcW w:w="9288" w:type="dxa"/>
+            <w:gridSpan w:val="2"/>
+          </w:tcPr>
+          <w:p>
+            <w:pPr>
+              <w:rPr>
+                <w:rFonts w:ascii="Arial" w:hAnsi="Arial" w:cs="Arial"/>
+                <w:b/>
+                <w:sz w:val="24"/>
+                <w:szCs w:val="24"/>
+              </w:rPr>
+            </w:pPr>
+            <w:r>
+              <w:rPr>
+                <w:rFonts w:ascii="Arial" w:hAnsi="Arial" w:cs="Arial"/>
+                <w:sz w:val="24"/>
+                <w:szCs w:val="24"/>
+              </w:rPr>
+              <w:t>Metody publiczne</w:t>
+            </w:r>
+          </w:p>
+        </w:tc>
+      </w:tr>
+      <w:tr>
+        <w:tc>
+          <w:tcPr>
+            <w:tcW w:w="3085" w:type="dxa"/>
+          </w:tcPr>
+          <w:p>
+            <w:pPr>
+              <w:rPr>
+                <w:rFonts w:ascii="Arial" w:hAnsi="Arial" w:cs="Arial"/>
+                <w:sz w:val="24"/>
+                <w:szCs w:val="24"/>
+              </w:rPr>
+            </w:pPr>
+            <w:r>
+              <w:rPr>
+                <w:rFonts w:ascii="Arial" w:hAnsi="Arial" w:cs="Arial"/>
+                <w:sz w:val="24"/>
+                <w:szCs w:val="24"/>
+              </w:rPr>
+              <w:t>void AddToXML(string name, string contents)</w:t>
+            </w:r>
+          </w:p>
+        </w:tc>
+        <w:tc>
+          <w:tcPr>
+            <w:tcW w:w="6203" w:type="dxa"/>
+          </w:tcPr>
+          <w:p>
+            <w:pPr>
+              <w:rPr>
+                <w:rFonts w:ascii="Arial" w:hAnsi="Arial" w:cs="Arial"/>
+                <w:i/>
+                <w:sz w:val="24"/>
+                <w:szCs w:val="24"/>
+              </w:rPr>
+            </w:pPr>
+            <w:r>
+              <w:rPr>
+                <w:rFonts w:ascii="Arial" w:hAnsi="Arial" w:cs="Arial"/>
+                <w:i/>
+                <w:sz w:val="24"/>
+                <w:szCs w:val="24"/>
+              </w:rPr>
+              <w:t xml:space="preserve">Generuje element dokumentu XML o nazwie name i wartość elementu  contents, lub zastępuje istniejący element o nazwie name nadając mu nową wartość contents. Po czym dopisuje element do pliku. Nie zwraca nic. </w:t>
+            </w:r>
+          </w:p>
+        </w:tc>
+      </w:tr>
+      <w:tr>
+        <w:trPr>
+          <w:trHeight w:val="638"/>
+        </w:trPr>
+        <w:tc>
+          <w:tcPr>
+            <w:tcW w:w="3085" w:type="dxa"/>
+          </w:tcPr>
+          <w:p>
+            <w:pPr>
+              <w:rPr>
+                <w:rFonts w:ascii="Arial" w:hAnsi="Arial" w:cs="Arial"/>
+                <w:sz w:val="24"/>
+                <w:szCs w:val="24"/>
+              </w:rPr>
+            </w:pPr>
+            <w:r>
+              <w:rPr>
+                <w:rFonts w:ascii="Arial" w:hAnsi="Arial" w:cs="Arial"/>
+                <w:sz w:val="24"/>
+                <w:szCs w:val="24"/>
+              </w:rPr>
+              <w:t>String FindInXML(string name)</w:t>
+            </w:r>
+          </w:p>
+        </w:tc>
+        <w:tc>
+          <w:tcPr>
+            <w:tcW w:w="6203" w:type="dxa"/>
+          </w:tcPr>
+          <w:p>
+            <w:pPr>
+              <w:rPr>
+                <w:rFonts w:ascii="Arial" w:hAnsi="Arial" w:cs="Arial"/>
+                <w:i/>
+                <w:sz w:val="24"/>
+                <w:szCs w:val="24"/>
+              </w:rPr>
+            </w:pPr>
+            <w:r>
+              <w:rPr>
+                <w:rFonts w:ascii="Arial" w:hAnsi="Arial" w:cs="Arial"/>
+                <w:i/>
+                <w:sz w:val="24"/>
+                <w:szCs w:val="24"/>
+              </w:rPr>
+              <w:t xml:space="preserve">Szuka w pliku XML elementu o nazwie name i zwraca jego wartość. </w:t>
+            </w:r>
+          </w:p>
+        </w:tc>
+      </w:tr>
+    </w:tbl>
+    <w:p>
+      <w:pPr>
+        <w:rPr>
+          <w:rFonts w:ascii="Arial" w:hAnsi="Arial" w:cs="Arial"/>
+          <w:b/>
+          <w:sz w:val="24"/>
+          <w:szCs w:val="24"/>
+        </w:rPr>
+      </w:pPr>
+    </w:p>
+    <w:tbl>
+      <w:tblPr>
+        <w:tblStyle w:val="Tabela-Siatka"/>
+        <w:tblW w:w="0" w:type="auto"/>
+        <w:tblLook w:val="04A0"/>
+      </w:tblPr>
+      <w:tblGrid>
+        <w:gridCol w:w="3085"/>
+        <w:gridCol w:w="6203"/>
+      </w:tblGrid>
+      <w:tr>
+        <w:tc>
+          <w:tcPr>
+            <w:tcW w:w="3085" w:type="dxa"/>
+          </w:tcPr>
+          <w:p>
+            <w:pPr>
+              <w:rPr>
+                <w:rFonts w:ascii="Arial" w:hAnsi="Arial" w:cs="Arial"/>
+                <w:b/>
+                <w:sz w:val="24"/>
+                <w:szCs w:val="24"/>
+              </w:rPr>
+            </w:pPr>
+            <w:r>
+              <w:rPr>
+                <w:rFonts w:ascii="Arial" w:hAnsi="Arial" w:cs="Arial"/>
+                <w:b/>
+                <w:sz w:val="24"/>
+                <w:szCs w:val="24"/>
+              </w:rPr>
+              <w:t xml:space="preserve">Klasa </w:t>
+            </w:r>
+          </w:p>
+        </w:tc>
+        <w:tc>
+          <w:tcPr>
+            <w:tcW w:w="6203" w:type="dxa"/>
+          </w:tcPr>
+          <w:p>
+            <w:pPr>
+              <w:rPr>
+                <w:rFonts w:ascii="Arial" w:hAnsi="Arial" w:cs="Arial"/>
+                <w:sz w:val="24"/>
+                <w:szCs w:val="24"/>
+              </w:rPr>
+            </w:pPr>
+            <w:r>
+              <w:rPr>
+                <w:rFonts w:ascii="Arial" w:hAnsi="Arial" w:cs="Arial"/>
+                <w:sz w:val="24"/>
+                <w:szCs w:val="24"/>
+              </w:rPr>
+              <w:t>OurCompany</w:t>
+            </w:r>
+          </w:p>
+        </w:tc>
+      </w:tr>
+      <w:tr>
+        <w:tc>
+          <w:tcPr>
+            <w:tcW w:w="9288" w:type="dxa"/>
+            <w:gridSpan w:val="2"/>
+          </w:tcPr>
+          <w:p>
+            <w:pPr>
+              <w:rPr>
+                <w:rFonts w:ascii="Arial" w:hAnsi="Arial" w:cs="Arial"/>
+                <w:b/>
+                <w:sz w:val="24"/>
+                <w:szCs w:val="24"/>
+              </w:rPr>
+            </w:pPr>
+            <w:r>
+              <w:rPr>
+                <w:rFonts w:ascii="Arial" w:hAnsi="Arial" w:cs="Arial"/>
+                <w:b/>
+                <w:sz w:val="24"/>
+                <w:szCs w:val="24"/>
+              </w:rPr>
+              <w:t>Właściwości</w:t>
+            </w:r>
+          </w:p>
+        </w:tc>
+      </w:tr>
+      <w:tr>
+        <w:tc>
+          <w:tcPr>
+            <w:tcW w:w="3085" w:type="dxa"/>
+          </w:tcPr>
+          <w:p>
+            <w:pPr>
+              <w:rPr>
+                <w:rFonts w:ascii="Arial" w:hAnsi="Arial" w:cs="Arial"/>
+                <w:sz w:val="24"/>
+                <w:szCs w:val="24"/>
+              </w:rPr>
+            </w:pPr>
+            <w:r>
+              <w:rPr>
+                <w:rFonts w:ascii="Arial" w:hAnsi="Arial" w:cs="Arial"/>
+                <w:sz w:val="24"/>
+                <w:szCs w:val="24"/>
+              </w:rPr>
+              <w:t>string Regon</w:t>
+            </w:r>
+          </w:p>
+        </w:tc>
+        <w:tc>
+          <w:tcPr>
+            <w:tcW w:w="6203" w:type="dxa"/>
+          </w:tcPr>
+          <w:p>
+            <w:pPr>
+              <w:rPr>
+                <w:rFonts w:ascii="Arial" w:hAnsi="Arial" w:cs="Arial"/>
+                <w:i/>
+                <w:sz w:val="24"/>
+                <w:szCs w:val="24"/>
+              </w:rPr>
+            </w:pPr>
+            <w:r>
+              <w:rPr>
+                <w:rFonts w:ascii="Arial" w:hAnsi="Arial" w:cs="Arial"/>
+                <w:i/>
+                <w:sz w:val="24"/>
+                <w:szCs w:val="24"/>
+              </w:rPr>
+              <w:t>Reprezentuje numer REGON. Zwraca ciąg znaków reprezentujący REGON.</w:t>
+            </w:r>
+          </w:p>
+        </w:tc>
+      </w:tr>
+      <w:tr>
+        <w:tc>
+          <w:tcPr>
+            <w:tcW w:w="3085" w:type="dxa"/>
+          </w:tcPr>
+          <w:p>
+            <w:pPr>
+              <w:rPr>
+                <w:rFonts w:ascii="Arial" w:hAnsi="Arial" w:cs="Arial"/>
+                <w:sz w:val="24"/>
+                <w:szCs w:val="24"/>
+              </w:rPr>
+            </w:pPr>
+            <w:r>
+              <w:rPr>
+                <w:rFonts w:ascii="Arial" w:hAnsi="Arial" w:cs="Arial"/>
+                <w:sz w:val="24"/>
+                <w:szCs w:val="24"/>
+              </w:rPr>
+              <w:t>string CompanyName</w:t>
+            </w:r>
+          </w:p>
+        </w:tc>
+        <w:tc>
+          <w:tcPr>
+            <w:tcW w:w="6203" w:type="dxa"/>
+          </w:tcPr>
+          <w:p>
+            <w:pPr>
+              <w:rPr>
+                <w:rFonts w:ascii="Arial" w:hAnsi="Arial" w:cs="Arial"/>
+                <w:i/>
+                <w:sz w:val="24"/>
+                <w:szCs w:val="24"/>
+              </w:rPr>
+            </w:pPr>
+            <w:r>
+              <w:rPr>
+                <w:rFonts w:ascii="Arial" w:hAnsi="Arial" w:cs="Arial"/>
+                <w:i/>
+                <w:sz w:val="24"/>
+                <w:szCs w:val="24"/>
+              </w:rPr>
+              <w:t xml:space="preserve">Reprezentuje nazwę </w:t>
+            </w:r>
+            <w:r>
+              <w:rPr>
+                <w:rFonts w:ascii="Arial" w:hAnsi="Arial" w:cs="Arial"/>
+                <w:i/>
+                <w:sz w:val="24"/>
+                <w:szCs w:val="24"/>
+              </w:rPr>
+              <w:t>firmy. Zwraca nazwę firmy.</w:t>
+            </w:r>
+          </w:p>
+        </w:tc>
+      </w:tr>
+      <w:tr>
+        <w:tc>
+          <w:tcPr>
+            <w:tcW w:w="3085" w:type="dxa"/>
+          </w:tcPr>
+          <w:p>
+            <w:pPr>
+              <w:rPr>
+                <w:rFonts w:ascii="Arial" w:hAnsi="Arial" w:cs="Arial"/>
+                <w:sz w:val="24"/>
+                <w:szCs w:val="24"/>
+              </w:rPr>
+            </w:pPr>
+            <w:r>
+              <w:rPr>
+                <w:rFonts w:ascii="Arial" w:hAnsi="Arial" w:cs="Arial"/>
+                <w:sz w:val="24"/>
+                <w:szCs w:val="24"/>
+              </w:rPr>
+              <w:t>string City</w:t>
+            </w:r>
+          </w:p>
+        </w:tc>
+        <w:tc>
+          <w:tcPr>
+            <w:tcW w:w="6203" w:type="dxa"/>
+          </w:tcPr>
+          <w:p>
+            <w:pPr>
+              <w:rPr>
+                <w:rFonts w:ascii="Arial" w:hAnsi="Arial" w:cs="Arial"/>
+                <w:i/>
+                <w:sz w:val="24"/>
+                <w:szCs w:val="24"/>
+              </w:rPr>
+            </w:pPr>
+            <w:r>
+              <w:rPr>
+                <w:rFonts w:ascii="Arial" w:hAnsi="Arial" w:cs="Arial"/>
+                <w:i/>
+                <w:sz w:val="24"/>
+                <w:szCs w:val="24"/>
+              </w:rPr>
+              <w:t>Reprezentuje miasto w którym znajduje się firma. Zwraca nazwę miasta.</w:t>
+            </w:r>
+          </w:p>
+        </w:tc>
+      </w:tr>
+      <w:tr>
+        <w:tc>
+          <w:tcPr>
+            <w:tcW w:w="3085" w:type="dxa"/>
+          </w:tcPr>
+          <w:p>
+            <w:pPr>
+              <w:rPr>
+                <w:rFonts w:ascii="Arial" w:hAnsi="Arial" w:cs="Arial"/>
+                <w:sz w:val="24"/>
+                <w:szCs w:val="24"/>
+              </w:rPr>
+            </w:pPr>
+            <w:r>
+              <w:rPr>
+                <w:rFonts w:ascii="Arial" w:hAnsi="Arial" w:cs="Arial"/>
+                <w:sz w:val="24"/>
+                <w:szCs w:val="24"/>
+              </w:rPr>
+              <w:t>string PlaceAddres</w:t>
+            </w:r>
+          </w:p>
+        </w:tc>
+        <w:tc>
+          <w:tcPr>
+            <w:tcW w:w="6203" w:type="dxa"/>
+          </w:tcPr>
+          <w:p>
+            <w:pPr>
+              <w:rPr>
+                <w:rFonts w:ascii="Arial" w:hAnsi="Arial" w:cs="Arial"/>
+                <w:i/>
+                <w:sz w:val="24"/>
+                <w:szCs w:val="24"/>
+              </w:rPr>
+            </w:pPr>
+            <w:r>
+              <w:rPr>
+                <w:rFonts w:ascii="Arial" w:hAnsi="Arial" w:cs="Arial"/>
+                <w:i/>
+                <w:sz w:val="24"/>
+                <w:szCs w:val="24"/>
+              </w:rPr>
+              <w:t>Reprezentuje ulicę na której znajduje się firma. Zwraca nazwę ulicy.</w:t>
+            </w:r>
+          </w:p>
+        </w:tc>
+      </w:tr>
+      <w:tr>
+        <w:tc>
+          <w:tcPr>
+            <w:tcW w:w="3085" w:type="dxa"/>
+          </w:tcPr>
+          <w:p>
+            <w:pPr>
+              <w:rPr>
+                <w:rFonts w:ascii="Arial" w:hAnsi="Arial" w:cs="Arial"/>
+                <w:sz w:val="24"/>
+                <w:szCs w:val="24"/>
+              </w:rPr>
+            </w:pPr>
+            <w:r>
+              <w:rPr>
+                <w:rFonts w:ascii="Arial" w:hAnsi="Arial" w:cs="Arial"/>
+                <w:sz w:val="24"/>
+                <w:szCs w:val="24"/>
+              </w:rPr>
+              <w:lastRenderedPageBreak/>
+              <w:t>string NIP</w:t>
+            </w:r>
+          </w:p>
+        </w:tc>
+        <w:tc>
+          <w:tcPr>
+            <w:tcW w:w="6203" w:type="dxa"/>
+          </w:tcPr>
+          <w:p>
+            <w:pPr>
+              <w:rPr>
+                <w:rFonts w:ascii="Arial" w:hAnsi="Arial" w:cs="Arial"/>
+                <w:i/>
+                <w:sz w:val="24"/>
+                <w:szCs w:val="24"/>
+              </w:rPr>
+            </w:pPr>
+            <w:r>
+              <w:rPr>
+                <w:rFonts w:ascii="Arial" w:hAnsi="Arial" w:cs="Arial"/>
+                <w:i/>
+                <w:sz w:val="24"/>
+                <w:szCs w:val="24"/>
+              </w:rPr>
+              <w:t>Reprezentuje numer NIP firmy. Zwraca ciąg znaków reprezentujący NIP.</w:t>
+            </w:r>
+          </w:p>
+        </w:tc>
+      </w:tr>
+      <w:tr>
+        <w:tc>
+          <w:tcPr>
+            <w:tcW w:w="3085" w:type="dxa"/>
+          </w:tcPr>
+          <w:p>
+            <w:pPr>
+              <w:rPr>
+                <w:rFonts w:ascii="Arial" w:hAnsi="Arial" w:cs="Arial"/>
+                <w:sz w:val="24"/>
+                <w:szCs w:val="24"/>
+              </w:rPr>
+            </w:pPr>
+            <w:r>
+              <w:rPr>
+                <w:rFonts w:ascii="Arial" w:hAnsi="Arial" w:cs="Arial"/>
+                <w:sz w:val="24"/>
+                <w:szCs w:val="24"/>
+              </w:rPr>
+              <w:t>string Code</w:t>
+            </w:r>
+          </w:p>
+        </w:tc>
+        <w:tc>
+          <w:tcPr>
+            <w:tcW w:w="6203" w:type="dxa"/>
+          </w:tcPr>
+          <w:p>
+            <w:pPr>
+              <w:rPr>
+                <w:rFonts w:ascii="Arial" w:hAnsi="Arial" w:cs="Arial"/>
+                <w:i/>
+                <w:sz w:val="24"/>
+                <w:szCs w:val="24"/>
+              </w:rPr>
+            </w:pPr>
+            <w:r>
+              <w:rPr>
+                <w:rFonts w:ascii="Arial" w:hAnsi="Arial" w:cs="Arial"/>
+                <w:i/>
+                <w:sz w:val="24"/>
+                <w:szCs w:val="24"/>
+              </w:rPr>
+              <w:t>Reprezentuje kod pocztowy. Zwraca ciąg znaków reprezentujący kod pocztowy.</w:t>
+            </w:r>
+          </w:p>
+        </w:tc>
+      </w:tr>
+      <w:tr>
+        <w:tc>
+          <w:tcPr>
+            <w:tcW w:w="3085" w:type="dxa"/>
+          </w:tcPr>
+          <w:p>
+            <w:pPr>
+              <w:rPr>
+                <w:rFonts w:ascii="Arial" w:hAnsi="Arial" w:cs="Arial"/>
+                <w:sz w:val="24"/>
+                <w:szCs w:val="24"/>
+              </w:rPr>
+            </w:pPr>
+            <w:r>
+              <w:rPr>
+                <w:rFonts w:ascii="Arial" w:hAnsi="Arial" w:cs="Arial"/>
+                <w:sz w:val="24"/>
+                <w:szCs w:val="24"/>
+              </w:rPr>
+              <w:t>string BankAccount1</w:t>
+            </w:r>
+          </w:p>
+        </w:tc>
+        <w:tc>
+          <w:tcPr>
+            <w:tcW w:w="6203" w:type="dxa"/>
+          </w:tcPr>
+          <w:p>
+            <w:pPr>
+              <w:rPr>
+                <w:rFonts w:ascii="Arial" w:hAnsi="Arial" w:cs="Arial"/>
+                <w:i/>
+                <w:sz w:val="24"/>
+                <w:szCs w:val="24"/>
+              </w:rPr>
+            </w:pPr>
+            <w:r>
+              <w:rPr>
+                <w:rFonts w:ascii="Arial" w:hAnsi="Arial" w:cs="Arial"/>
+                <w:i/>
+                <w:sz w:val="24"/>
+                <w:szCs w:val="24"/>
+              </w:rPr>
+              <w:t>Reprezentuje główny numer konta bankowego firmy. Zwraca ciąg znaków reprezentujący numer konta bankowego.</w:t>
+            </w:r>
+          </w:p>
+        </w:tc>
+      </w:tr>
+      <w:tr>
+        <w:tc>
+          <w:tcPr>
+            <w:tcW w:w="9288" w:type="dxa"/>
+            <w:gridSpan w:val="2"/>
+          </w:tcPr>
+          <w:p>
+            <w:pPr>
+              <w:rPr>
+                <w:rFonts w:ascii="Arial" w:hAnsi="Arial" w:cs="Arial"/>
+                <w:b/>
+                <w:sz w:val="24"/>
+                <w:szCs w:val="24"/>
+              </w:rPr>
+            </w:pPr>
+            <w:r>
+              <w:rPr>
+                <w:rFonts w:ascii="Arial" w:hAnsi="Arial" w:cs="Arial"/>
+                <w:sz w:val="24"/>
+                <w:szCs w:val="24"/>
+              </w:rPr>
+              <w:t>Metody publiczne</w:t>
+            </w:r>
+          </w:p>
+        </w:tc>
+      </w:tr>
+      <w:tr>
+        <w:tc>
+          <w:tcPr>
+            <w:tcW w:w="3085" w:type="dxa"/>
+          </w:tcPr>
+          <w:p>
+            <w:pPr>
+              <w:rPr>
+                <w:rFonts w:ascii="Arial" w:hAnsi="Arial" w:cs="Arial"/>
+                <w:sz w:val="24"/>
+                <w:szCs w:val="24"/>
+              </w:rPr>
+            </w:pPr>
+            <w:r>
+              <w:rPr>
+                <w:rFonts w:ascii="Arial" w:hAnsi="Arial" w:cs="Arial"/>
+                <w:sz w:val="24"/>
+                <w:szCs w:val="24"/>
+              </w:rPr>
+              <w:t>Void EditOurCompany(</w:t>
+            </w:r>
+            <w:r>
+              <w:rPr>
+                <w:rFonts w:ascii="Arial" w:hAnsi="Arial" w:cs="Arial"/>
+                <w:sz w:val="24"/>
+                <w:szCs w:val="24"/>
+              </w:rPr>
+              <w:t>)</w:t>
+            </w:r>
+          </w:p>
+        </w:tc>
+        <w:tc>
+          <w:tcPr>
+            <w:tcW w:w="6203" w:type="dxa"/>
+          </w:tcPr>
+          <w:p>
+            <w:pPr>
+              <w:rPr>
+                <w:rFonts w:ascii="Arial" w:hAnsi="Arial" w:cs="Arial"/>
+                <w:i/>
+                <w:sz w:val="24"/>
+                <w:szCs w:val="24"/>
+              </w:rPr>
+            </w:pPr>
+            <w:r>
+              <w:rPr>
+                <w:rFonts w:ascii="Arial" w:hAnsi="Arial" w:cs="Arial"/>
+                <w:i/>
+                <w:sz w:val="24"/>
+                <w:szCs w:val="24"/>
+              </w:rPr>
+              <w:t xml:space="preserve">Zapisuje edytowane dane firmy do pliku XML. Nie zwraca nic. </w:t>
             </w:r>
           </w:p>
         </w:tc>

</xml_diff>